<commit_message>
Updated the documentation (out of sync with the IOC and the server). Server works with the IOC.
</commit_message>
<xml_diff>
--- a/doc/Protocol V1.docx
+++ b/doc/Protocol V1.docx
@@ -19,7 +19,7 @@
         <w:rPr>
           <w:lang w:val="en-US"/>
         </w:rPr>
-        <w:t>2</w:t>
+        <w:t>3</w:t>
       </w:r>
     </w:p>
     <w:p>
@@ -234,7 +234,33 @@
         <w:rPr>
           <w:lang w:val="en-US"/>
         </w:rPr>
-        <w:t>&gt; &lt;</w:t>
+        <w:t xml:space="preserve">&gt; </w:t>
+      </w:r>
+      <w:r>
+        <w:rPr>
+          <w:lang w:val="en-US"/>
+        </w:rPr>
+        <w:t>&lt;</w:t>
+      </w:r>
+      <w:proofErr w:type="spellStart"/>
+      <w:r>
+        <w:rPr>
+          <w:lang w:val="en-US"/>
+        </w:rPr>
+        <w:t>sw_state</w:t>
+      </w:r>
+      <w:proofErr w:type="spellEnd"/>
+      <w:r>
+        <w:rPr>
+          <w:lang w:val="en-US"/>
+        </w:rPr>
+        <w:t xml:space="preserve">&gt; </w:t>
+      </w:r>
+      <w:r>
+        <w:rPr>
+          <w:lang w:val="en-US"/>
+        </w:rPr>
+        <w:t>&lt;</w:t>
       </w:r>
       <w:r>
         <w:rPr>
@@ -396,6 +422,50 @@
           <w:lang w:val="en-US"/>
         </w:rPr>
         <w:t>&gt;: access mode 1 – remote, 0 – local</w:t>
+      </w:r>
+    </w:p>
+    <w:p>
+      <w:pPr>
+        <w:ind w:left="1304"/>
+        <w:rPr>
+          <w:color w:val="FF0000"/>
+          <w:lang w:val="en-US"/>
+        </w:rPr>
+      </w:pPr>
+      <w:r>
+        <w:rPr>
+          <w:color w:val="FF0000"/>
+          <w:lang w:val="en-US"/>
+        </w:rPr>
+        <w:t>&lt;</w:t>
+      </w:r>
+      <w:proofErr w:type="spellStart"/>
+      <w:r>
+        <w:rPr>
+          <w:color w:val="FF0000"/>
+          <w:lang w:val="en-US"/>
+        </w:rPr>
+        <w:t>sw_state</w:t>
+      </w:r>
+      <w:proofErr w:type="spellEnd"/>
+      <w:r>
+        <w:rPr>
+          <w:color w:val="FF0000"/>
+          <w:lang w:val="en-US"/>
+        </w:rPr>
+        <w:t xml:space="preserve">&gt;: state of the end switches position (param. ID </w:t>
+      </w:r>
+      <w:r>
+        <w:rPr>
+          <w:color w:val="FF0000"/>
+        </w:rPr>
+        <w:t>101000000</w:t>
+      </w:r>
+      <w:r>
+        <w:rPr>
+          <w:color w:val="FF0000"/>
+        </w:rPr>
+        <w:t>)</w:t>
       </w:r>
     </w:p>
     <w:p>
@@ -477,10 +547,17 @@
           <w:lang w:val="en-US"/>
         </w:rPr>
         <w:tab/>
-        <w:t>R</w:t>
-      </w:r>
-      <w:r>
-        <w:rPr>
+      </w:r>
+      <w:r>
+        <w:rPr>
+          <w:color w:val="FF0000"/>
+          <w:lang w:val="en-US"/>
+        </w:rPr>
+        <w:t>CS</w:t>
+      </w:r>
+      <w:r>
+        <w:rPr>
+          <w:color w:val="FF0000"/>
           <w:lang w:val="en-US"/>
         </w:rPr>
         <w:t xml:space="preserve"> </w:t>
@@ -847,91 +924,91 @@
         </w:rPr>
         <w:t>Where:</w:t>
       </w:r>
+    </w:p>
+    <w:p>
+      <w:pPr>
+        <w:ind w:left="1304"/>
+        <w:rPr>
+          <w:lang w:val="en-US"/>
+        </w:rPr>
+      </w:pPr>
+      <w:r>
+        <w:rPr>
+          <w:lang w:val="en-US"/>
+        </w:rPr>
+        <w:t xml:space="preserve">&lt;N&gt; = 0 for CV580, 1 for CV581 </w:t>
+      </w:r>
+      <w:r>
+        <w:rPr>
+          <w:lang w:val="en-US"/>
+        </w:rPr>
+        <w:t>…</w:t>
+      </w:r>
+    </w:p>
+    <w:p>
+      <w:pPr>
+        <w:ind w:left="1304"/>
+        <w:rPr>
+          <w:lang w:val="en-US"/>
+        </w:rPr>
+      </w:pPr>
+      <w:r>
+        <w:rPr>
+          <w:lang w:val="en-US"/>
+        </w:rPr>
+        <w:t>&lt;stat&gt;= 0 if no error; negative integer number if error</w:t>
+      </w:r>
+    </w:p>
+    <w:p>
+      <w:pPr>
+        <w:pStyle w:val="Heading1"/>
+        <w:rPr>
+          <w:lang w:val="en-US"/>
+        </w:rPr>
+      </w:pPr>
+      <w:r>
+        <w:rPr>
+          <w:lang w:val="en-US"/>
+        </w:rPr>
+        <w:t>Unknown command</w:t>
+      </w:r>
+    </w:p>
+    <w:p>
+      <w:pPr>
+        <w:rPr>
+          <w:lang w:val="en-US"/>
+        </w:rPr>
+      </w:pPr>
+      <w:r>
+        <w:rPr>
+          <w:lang w:val="en-US"/>
+        </w:rPr>
+        <w:t xml:space="preserve">When the server receives an unknown command it should </w:t>
+      </w:r>
+      <w:proofErr w:type="gramStart"/>
+      <w:r>
+        <w:rPr>
+          <w:lang w:val="en-US"/>
+        </w:rPr>
+        <w:t>return ?</w:t>
+      </w:r>
+      <w:proofErr w:type="gramEnd"/>
+      <w:r>
+        <w:rPr>
+          <w:lang w:val="en-US"/>
+        </w:rPr>
+        <w:t xml:space="preserve"> (question mark).</w:t>
+      </w:r>
+    </w:p>
+    <w:p>
+      <w:pPr>
+        <w:ind w:left="720"/>
+        <w:rPr>
+          <w:lang w:val="en-US"/>
+        </w:rPr>
+      </w:pPr>
       <w:bookmarkStart w:id="0" w:name="_GoBack"/>
       <w:bookmarkEnd w:id="0"/>
-    </w:p>
-    <w:p>
-      <w:pPr>
-        <w:ind w:left="1304"/>
-        <w:rPr>
-          <w:lang w:val="en-US"/>
-        </w:rPr>
-      </w:pPr>
-      <w:r>
-        <w:rPr>
-          <w:lang w:val="en-US"/>
-        </w:rPr>
-        <w:t xml:space="preserve">&lt;N&gt; = 0 for CV580, 1 for CV581 </w:t>
-      </w:r>
-      <w:r>
-        <w:rPr>
-          <w:lang w:val="en-US"/>
-        </w:rPr>
-        <w:t>…</w:t>
-      </w:r>
-    </w:p>
-    <w:p>
-      <w:pPr>
-        <w:ind w:left="1304"/>
-        <w:rPr>
-          <w:lang w:val="en-US"/>
-        </w:rPr>
-      </w:pPr>
-      <w:r>
-        <w:rPr>
-          <w:lang w:val="en-US"/>
-        </w:rPr>
-        <w:t>&lt;stat&gt;= 0 if no error; negative integer number if error</w:t>
-      </w:r>
-    </w:p>
-    <w:p>
-      <w:pPr>
-        <w:pStyle w:val="Heading1"/>
-        <w:rPr>
-          <w:lang w:val="en-US"/>
-        </w:rPr>
-      </w:pPr>
-      <w:r>
-        <w:rPr>
-          <w:lang w:val="en-US"/>
-        </w:rPr>
-        <w:t>Unknown command</w:t>
-      </w:r>
-    </w:p>
-    <w:p>
-      <w:pPr>
-        <w:rPr>
-          <w:lang w:val="en-US"/>
-        </w:rPr>
-      </w:pPr>
-      <w:r>
-        <w:rPr>
-          <w:lang w:val="en-US"/>
-        </w:rPr>
-        <w:t xml:space="preserve">When the server receives an unknown command it should </w:t>
-      </w:r>
-      <w:proofErr w:type="gramStart"/>
-      <w:r>
-        <w:rPr>
-          <w:lang w:val="en-US"/>
-        </w:rPr>
-        <w:t>return ?</w:t>
-      </w:r>
-      <w:proofErr w:type="gramEnd"/>
-      <w:r>
-        <w:rPr>
-          <w:lang w:val="en-US"/>
-        </w:rPr>
-        <w:t xml:space="preserve"> (question mark).</w:t>
-      </w:r>
-    </w:p>
-    <w:p>
-      <w:pPr>
-        <w:ind w:left="720"/>
-        <w:rPr>
-          <w:lang w:val="en-US"/>
-        </w:rPr>
-      </w:pPr>
     </w:p>
     <w:p>
       <w:pPr>
@@ -1049,11 +1126,16 @@
       <w:t>2022-0</w:t>
     </w:r>
     <w:r>
-      <w:t>2-0</w:t>
+      <w:t>2-</w:t>
     </w:r>
     <w:r>
-      <w:t>7</w:t>
+      <w:t>10</w:t>
     </w:r>
+  </w:p>
+  <w:p>
+    <w:pPr>
+      <w:pStyle w:val="Header"/>
+    </w:pPr>
   </w:p>
 </w:hdr>
 </file>

</xml_diff>